<commit_message>
lab5 done / tempate map generation added
</commit_message>
<xml_diff>
--- a/reports/L3.docx
+++ b/reports/L3.docx
@@ -2109,32 +2109,60 @@
       <w:pPr>
         <w:pStyle w:val="afc"/>
         <w:jc w:val="center"/>
-      </w:pPr>
-      <w:r>
+        <w:rPr>
+          <w:sz w:val="28"/>
+          <w:szCs w:val="22"/>
+        </w:rPr>
+      </w:pPr>
+      <w:r>
+        <w:rPr>
+          <w:sz w:val="28"/>
+          <w:szCs w:val="22"/>
+        </w:rPr>
         <w:t xml:space="preserve">Рисунок </w:t>
       </w:r>
       <w:r>
+        <w:rPr>
+          <w:sz w:val="28"/>
+          <w:szCs w:val="22"/>
+        </w:rPr>
         <w:fldChar w:fldCharType="begin"/>
       </w:r>
       <w:r>
+        <w:rPr>
+          <w:sz w:val="28"/>
+          <w:szCs w:val="22"/>
+        </w:rPr>
         <w:instrText xml:space="preserve"> SEQ Figure \* ARABIC </w:instrText>
       </w:r>
       <w:r>
+        <w:rPr>
+          <w:sz w:val="28"/>
+          <w:szCs w:val="22"/>
+        </w:rPr>
         <w:fldChar w:fldCharType="separate"/>
       </w:r>
       <w:r>
         <w:rPr>
           <w:noProof/>
+          <w:sz w:val="28"/>
+          <w:szCs w:val="22"/>
         </w:rPr>
         <w:t>1</w:t>
       </w:r>
       <w:r>
         <w:rPr>
           <w:noProof/>
+          <w:sz w:val="28"/>
+          <w:szCs w:val="22"/>
         </w:rPr>
         <w:fldChar w:fldCharType="end"/>
       </w:r>
       <w:r>
+        <w:rPr>
+          <w:sz w:val="28"/>
+          <w:szCs w:val="22"/>
+        </w:rPr>
         <w:t xml:space="preserve"> – Диаграмма классов</w:t>
       </w:r>
     </w:p>
@@ -2306,7 +2334,6 @@
           <w:color w:val="000000" w:themeColor="text1"/>
           <w:sz w:val="28"/>
           <w:szCs w:val="28"/>
-          <w:lang w:val="en-US"/>
         </w:rPr>
       </w:pPr>
     </w:p>
@@ -2366,27 +2393,14 @@
       <w:r>
         <w:t xml:space="preserve">Рисунок </w:t>
       </w:r>
-      <w:r>
-        <w:fldChar w:fldCharType="begin"/>
-      </w:r>
-      <w:r>
-        <w:instrText xml:space="preserve"> SEQ Figure \* ARABIC </w:instrText>
-      </w:r>
-      <w:r>
-        <w:fldChar w:fldCharType="separate"/>
-      </w:r>
-      <w:r>
-        <w:rPr>
-          <w:noProof/>
-        </w:rPr>
-        <w:t>3</w:t>
-      </w:r>
-      <w:r>
-        <w:rPr>
-          <w:noProof/>
-        </w:rPr>
-        <w:fldChar w:fldCharType="end"/>
-      </w:r>
+      <w:fldSimple w:instr=" SEQ Figure \* ARABIC ">
+        <w:r>
+          <w:rPr>
+            <w:noProof/>
+          </w:rPr>
+          <w:t>3</w:t>
+        </w:r>
+      </w:fldSimple>
       <w:r>
         <w:t xml:space="preserve"> – Логирование в консоль</w:t>
       </w:r>
@@ -2537,27 +2551,14 @@
       <w:r>
         <w:t xml:space="preserve">Рисунок </w:t>
       </w:r>
-      <w:r>
-        <w:fldChar w:fldCharType="begin"/>
-      </w:r>
-      <w:r>
-        <w:instrText xml:space="preserve"> SEQ Figure \* ARABIC </w:instrText>
-      </w:r>
-      <w:r>
-        <w:fldChar w:fldCharType="separate"/>
-      </w:r>
-      <w:r>
-        <w:rPr>
-          <w:noProof/>
-        </w:rPr>
-        <w:t>4</w:t>
-      </w:r>
-      <w:r>
-        <w:rPr>
-          <w:noProof/>
-        </w:rPr>
-        <w:fldChar w:fldCharType="end"/>
-      </w:r>
+      <w:fldSimple w:instr=" SEQ Figure \* ARABIC ">
+        <w:r>
+          <w:rPr>
+            <w:noProof/>
+          </w:rPr>
+          <w:t>4</w:t>
+        </w:r>
+      </w:fldSimple>
       <w:r>
         <w:t xml:space="preserve"> – Логирование в файл</w:t>
       </w:r>

</xml_diff>

<commit_message>
lab 6 / done
</commit_message>
<xml_diff>
--- a/reports/L3.docx
+++ b/reports/L3.docx
@@ -2393,14 +2393,27 @@
       <w:r>
         <w:t xml:space="preserve">Рисунок </w:t>
       </w:r>
-      <w:fldSimple w:instr=" SEQ Figure \* ARABIC ">
-        <w:r>
-          <w:rPr>
-            <w:noProof/>
-          </w:rPr>
-          <w:t>3</w:t>
-        </w:r>
-      </w:fldSimple>
+      <w:r>
+        <w:fldChar w:fldCharType="begin"/>
+      </w:r>
+      <w:r>
+        <w:instrText xml:space="preserve"> SEQ Figure \* ARABIC </w:instrText>
+      </w:r>
+      <w:r>
+        <w:fldChar w:fldCharType="separate"/>
+      </w:r>
+      <w:r>
+        <w:rPr>
+          <w:noProof/>
+        </w:rPr>
+        <w:t>2</w:t>
+      </w:r>
+      <w:r>
+        <w:rPr>
+          <w:noProof/>
+        </w:rPr>
+        <w:fldChar w:fldCharType="end"/>
+      </w:r>
       <w:r>
         <w:t xml:space="preserve"> – Логирование в консоль</w:t>
       </w:r>
@@ -2551,14 +2564,27 @@
       <w:r>
         <w:t xml:space="preserve">Рисунок </w:t>
       </w:r>
-      <w:fldSimple w:instr=" SEQ Figure \* ARABIC ">
-        <w:r>
-          <w:rPr>
-            <w:noProof/>
-          </w:rPr>
-          <w:t>4</w:t>
-        </w:r>
-      </w:fldSimple>
+      <w:r>
+        <w:fldChar w:fldCharType="begin"/>
+      </w:r>
+      <w:r>
+        <w:instrText xml:space="preserve"> SEQ Figure \* ARABIC </w:instrText>
+      </w:r>
+      <w:r>
+        <w:fldChar w:fldCharType="separate"/>
+      </w:r>
+      <w:r>
+        <w:rPr>
+          <w:noProof/>
+        </w:rPr>
+        <w:t>3</w:t>
+      </w:r>
+      <w:r>
+        <w:rPr>
+          <w:noProof/>
+        </w:rPr>
+        <w:fldChar w:fldCharType="end"/>
+      </w:r>
       <w:r>
         <w:t xml:space="preserve"> – Логирование в файл</w:t>
       </w:r>

</xml_diff>